<commit_message>
cost distance double-checked and working inside LP test
</commit_message>
<xml_diff>
--- a/eqns/equationsword_copy.docx
+++ b/eqns/equationsword_copy.docx
@@ -5,26 +5,21 @@
     <w:p>
       <w:pPr>
         <w:pStyle w:val="Title"/>
+        <w:rPr>
+          <w:rFonts w:asciiTheme="minorHAnsi" w:hAnsiTheme="minorHAnsi"/>
+        </w:rPr>
       </w:pPr>
       <w:r>
-        <w:t>equations_word</w:t>
+        <w:rPr>
+          <w:rFonts w:asciiTheme="minorHAnsi" w:hAnsiTheme="minorHAnsi"/>
+        </w:rPr>
+        <w:t>COMPOST DISTRIBUTION MODEL</w:t>
       </w:r>
     </w:p>
     <w:p>
       <w:pPr>
-        <w:pStyle w:val="Author"/>
+        <w:pStyle w:val="BodyText"/>
       </w:pPr>
-      <w:r>
-        <w:t>Anaya Hall</w:t>
-      </w:r>
-    </w:p>
-    <w:p>
-      <w:pPr>
-        <w:pStyle w:val="Date"/>
-      </w:pPr>
-      <w:r>
-        <w:t>4/1/2019</w:t>
-      </w:r>
     </w:p>
     <w:p>
       <w:pPr>
@@ -39,20 +34,25 @@
         </m:r>
       </m:oMath>
       <w:r>
-        <w:t xml:space="preserve"> : Index of county (</w:t>
-      </w:r>
+        <w:t xml:space="preserve"> : Index of Counties</w:t>
+      </w:r>
+      <w:r>
+        <w:t xml:space="preserve"> (</w:t>
+      </w:r>
+      <w:proofErr w:type="gramStart"/>
       <m:oMath>
         <m:r>
           <w:rPr>
             <w:rFonts w:ascii="Cambria Math" w:hAnsi="Cambria Math"/>
           </w:rPr>
-          <m:t>1,...,</m:t>
+          <m:t>1,...</m:t>
         </m:r>
+        <w:proofErr w:type="gramEnd"/>
         <m:r>
           <w:rPr>
             <w:rFonts w:ascii="Cambria Math" w:hAnsi="Cambria Math"/>
           </w:rPr>
-          <m:t>n</m:t>
+          <m:t>,n</m:t>
         </m:r>
       </m:oMath>
       <w:r>
@@ -70,25 +70,30 @@
         </m:r>
       </m:oMath>
       <w:r>
-        <w:t xml:space="preserve"> : Index of facilities (</w:t>
+        <w:t xml:space="preserve"> : Index of </w:t>
+      </w:r>
+      <w:r>
+        <w:t>F</w:t>
+      </w:r>
+      <w:r>
+        <w:t>acilities (</w:t>
       </w:r>
       <m:oMath>
         <m:r>
           <w:rPr>
             <w:rFonts w:ascii="Cambria Math" w:hAnsi="Cambria Math"/>
           </w:rPr>
-          <m:t>1,...,</m:t>
-        </m:r>
-        <m:r>
-          <w:rPr>
-            <w:rFonts w:ascii="Cambria Math" w:hAnsi="Cambria Math"/>
-          </w:rPr>
-          <m:t>m</m:t>
+          <m:t>1,...,m</m:t>
         </m:r>
       </m:oMath>
       <w:r>
         <w:t>)</w:t>
       </w:r>
+    </w:p>
+    <w:p>
+      <w:pPr>
+        <w:pStyle w:val="BodyText"/>
+      </w:pPr>
     </w:p>
     <w:p>
       <w:pPr>
@@ -134,13 +139,7 @@
             <w:rPr>
               <w:rFonts w:ascii="Cambria Math" w:hAnsi="Cambria Math"/>
             </w:rPr>
-            <m:t>e</m:t>
-          </m:r>
-          <m:r>
-            <w:rPr>
-              <w:rFonts w:ascii="Cambria Math" w:hAnsi="Cambria Math"/>
-            </w:rPr>
-            <m:t>=</m:t>
+            <m:t>e=</m:t>
           </m:r>
           <m:nary>
             <m:naryPr>
@@ -157,13 +156,7 @@
                 <w:rPr>
                   <w:rFonts w:ascii="Cambria Math" w:hAnsi="Cambria Math"/>
                 </w:rPr>
-                <m:t>i</m:t>
-              </m:r>
-              <m:r>
-                <w:rPr>
-                  <w:rFonts w:ascii="Cambria Math" w:hAnsi="Cambria Math"/>
-                </w:rPr>
-                <m:t>=1</m:t>
+                <m:t>i=1</m:t>
               </m:r>
             </m:sub>
             <m:sup>
@@ -179,13 +172,7 @@
                 <w:rPr>
                   <w:rFonts w:ascii="Cambria Math" w:hAnsi="Cambria Math"/>
                 </w:rPr>
-                <m:t xml:space="preserve"> </m:t>
-              </m:r>
-              <m:r>
-                <w:rPr>
-                  <w:rFonts w:ascii="Cambria Math" w:hAnsi="Cambria Math"/>
-                </w:rPr>
-                <m:t>T</m:t>
+                <m:t xml:space="preserve"> T</m:t>
               </m:r>
             </m:e>
           </m:nary>
@@ -260,13 +247,7 @@
                 <w:rPr>
                   <w:rFonts w:ascii="Cambria Math" w:hAnsi="Cambria Math"/>
                 </w:rPr>
-                <m:t>i</m:t>
-              </m:r>
-              <m:r>
-                <w:rPr>
-                  <w:rFonts w:ascii="Cambria Math" w:hAnsi="Cambria Math"/>
-                </w:rPr>
-                <m:t>=1</m:t>
+                <m:t>i=1</m:t>
               </m:r>
             </m:sub>
             <m:sup>
@@ -307,13 +288,7 @@
                 <w:rPr>
                   <w:rFonts w:ascii="Cambria Math" w:hAnsi="Cambria Math"/>
                 </w:rPr>
-                <m:t>j</m:t>
-              </m:r>
-              <m:r>
-                <w:rPr>
-                  <w:rFonts w:ascii="Cambria Math" w:hAnsi="Cambria Math"/>
-                </w:rPr>
-                <m:t>=1</m:t>
+                <m:t>j=1</m:t>
               </m:r>
             </m:sub>
             <m:sup>
@@ -387,19 +362,7 @@
             <w:rPr>
               <w:rFonts w:ascii="Cambria Math" w:hAnsi="Cambria Math"/>
             </w:rPr>
-            <m:t>⋅</m:t>
-          </m:r>
-          <m:r>
-            <w:rPr>
-              <w:rFonts w:ascii="Cambria Math" w:hAnsi="Cambria Math"/>
-            </w:rPr>
-            <m:t>f</m:t>
-          </m:r>
-          <m:r>
-            <w:rPr>
-              <w:rFonts w:ascii="Cambria Math" w:hAnsi="Cambria Math"/>
-            </w:rPr>
-            <m:t>+</m:t>
+            <m:t>⋅f+</m:t>
           </m:r>
           <m:nary>
             <m:naryPr>
@@ -416,13 +379,7 @@
                 <w:rPr>
                   <w:rFonts w:ascii="Cambria Math" w:hAnsi="Cambria Math"/>
                 </w:rPr>
-                <m:t>j</m:t>
-              </m:r>
-              <m:r>
-                <w:rPr>
-                  <w:rFonts w:ascii="Cambria Math" w:hAnsi="Cambria Math"/>
-                </w:rPr>
-                <m:t>=1</m:t>
+                <m:t>j=1</m:t>
               </m:r>
             </m:sub>
             <m:sup>
@@ -463,13 +420,7 @@
                 <w:rPr>
                   <w:rFonts w:ascii="Cambria Math" w:hAnsi="Cambria Math"/>
                 </w:rPr>
-                <m:t>i</m:t>
-              </m:r>
-              <m:r>
-                <w:rPr>
-                  <w:rFonts w:ascii="Cambria Math" w:hAnsi="Cambria Math"/>
-                </w:rPr>
-                <m:t>=1</m:t>
+                <m:t>i=1</m:t>
               </m:r>
             </m:sub>
             <m:sup>
@@ -512,13 +463,7 @@
             <w:rPr>
               <w:rFonts w:ascii="Cambria Math" w:hAnsi="Cambria Math"/>
             </w:rPr>
-            <m:t>)</m:t>
-          </m:r>
-          <m:r>
-            <w:rPr>
-              <w:rFonts w:ascii="Cambria Math" w:hAnsi="Cambria Math"/>
-            </w:rPr>
-            <m:t>T</m:t>
+            <m:t>)T</m:t>
           </m:r>
           <m:sSub>
             <m:sSubPr>
@@ -549,19 +494,7 @@
             <w:rPr>
               <w:rFonts w:ascii="Cambria Math" w:hAnsi="Cambria Math"/>
             </w:rPr>
-            <m:t>⋅</m:t>
-          </m:r>
-          <m:r>
-            <w:rPr>
-              <w:rFonts w:ascii="Cambria Math" w:hAnsi="Cambria Math"/>
-            </w:rPr>
-            <m:t>g</m:t>
-          </m:r>
-          <m:r>
-            <w:rPr>
-              <w:rFonts w:ascii="Cambria Math" w:hAnsi="Cambria Math"/>
-            </w:rPr>
-            <m:t>+</m:t>
+            <m:t>⋅g+</m:t>
           </m:r>
           <m:nary>
             <m:naryPr>
@@ -578,13 +511,7 @@
                 <w:rPr>
                   <w:rFonts w:ascii="Cambria Math" w:hAnsi="Cambria Math"/>
                 </w:rPr>
-                <m:t>i</m:t>
-              </m:r>
-              <m:r>
-                <w:rPr>
-                  <w:rFonts w:ascii="Cambria Math" w:hAnsi="Cambria Math"/>
-                </w:rPr>
-                <m:t>=1</m:t>
+                <m:t>i=1</m:t>
               </m:r>
             </m:sub>
             <m:sup>
@@ -611,13 +538,7 @@
                     <w:rPr>
                       <w:rFonts w:ascii="Cambria Math" w:hAnsi="Cambria Math"/>
                     </w:rPr>
-                    <m:t>j</m:t>
-                  </m:r>
-                  <m:r>
-                    <w:rPr>
-                      <w:rFonts w:ascii="Cambria Math" w:hAnsi="Cambria Math"/>
-                    </w:rPr>
-                    <m:t>=1</m:t>
+                    <m:t>j=1</m:t>
                   </m:r>
                 </m:sub>
                 <m:sup>
@@ -736,13 +657,7 @@
             <w:rPr>
               <w:rFonts w:ascii="Cambria Math" w:hAnsi="Cambria Math"/>
             </w:rPr>
-            <m:t>Cost</m:t>
-          </m:r>
-          <m:r>
-            <w:rPr>
-              <w:rFonts w:ascii="Cambria Math" w:hAnsi="Cambria Math"/>
-            </w:rPr>
-            <m:t>=</m:t>
+            <m:t>Cost=</m:t>
           </m:r>
           <m:nary>
             <m:naryPr>
@@ -759,13 +674,7 @@
                 <w:rPr>
                   <w:rFonts w:ascii="Cambria Math" w:hAnsi="Cambria Math"/>
                 </w:rPr>
-                <m:t>i</m:t>
-              </m:r>
-              <m:r>
-                <w:rPr>
-                  <w:rFonts w:ascii="Cambria Math" w:hAnsi="Cambria Math"/>
-                </w:rPr>
-                <m:t>=1</m:t>
+                <m:t>i=1</m:t>
               </m:r>
             </m:sub>
             <m:sup>
@@ -792,13 +701,7 @@
                     <w:rPr>
                       <w:rFonts w:ascii="Cambria Math" w:hAnsi="Cambria Math"/>
                     </w:rPr>
-                    <m:t>j</m:t>
-                  </m:r>
-                  <m:r>
-                    <w:rPr>
-                      <w:rFonts w:ascii="Cambria Math" w:hAnsi="Cambria Math"/>
-                    </w:rPr>
-                    <m:t>=1</m:t>
+                    <m:t>j=1</m:t>
                   </m:r>
                 </m:sub>
                 <m:sup>
@@ -872,13 +775,7 @@
                 <w:rPr>
                   <w:rFonts w:ascii="Cambria Math" w:hAnsi="Cambria Math"/>
                 </w:rPr>
-                <m:t>i</m:t>
-              </m:r>
-              <m:r>
-                <w:rPr>
-                  <w:rFonts w:ascii="Cambria Math" w:hAnsi="Cambria Math"/>
-                </w:rPr>
-                <m:t>j</m:t>
+                <m:t>ij</m:t>
               </m:r>
             </m:sub>
           </m:sSub>
@@ -928,13 +825,7 @@
                 <w:rPr>
                   <w:rFonts w:ascii="Cambria Math" w:hAnsi="Cambria Math"/>
                 </w:rPr>
-                <m:t>i</m:t>
-              </m:r>
-              <m:r>
-                <w:rPr>
-                  <w:rFonts w:ascii="Cambria Math" w:hAnsi="Cambria Math"/>
-                </w:rPr>
-                <m:t>=1</m:t>
+                <m:t>i=1</m:t>
               </m:r>
             </m:sub>
             <m:sup>
@@ -961,13 +852,7 @@
                     <w:rPr>
                       <w:rFonts w:ascii="Cambria Math" w:hAnsi="Cambria Math"/>
                     </w:rPr>
-                    <m:t>j</m:t>
-                  </m:r>
-                  <m:r>
-                    <w:rPr>
-                      <w:rFonts w:ascii="Cambria Math" w:hAnsi="Cambria Math"/>
-                    </w:rPr>
-                    <m:t>=1</m:t>
+                    <m:t>j=1</m:t>
                   </m:r>
                 </m:sub>
                 <m:sup>
@@ -1082,8 +967,14 @@
     <w:p>
       <w:pPr>
         <w:pStyle w:val="FirstParagraph"/>
+        <w:rPr>
+          <w:i/>
+        </w:rPr>
       </w:pPr>
       <w:r>
+        <w:rPr>
+          <w:i/>
+        </w:rPr>
         <w:t>subject to:</w:t>
       </w:r>
     </w:p>
@@ -1150,6 +1041,9 @@
             </m:sub>
           </m:sSub>
           <m:r>
+            <m:rPr>
+              <m:sty m:val="p"/>
+            </m:rPr>
             <w:br/>
           </m:r>
         </m:oMath>
@@ -1217,6 +1111,9 @@
             </m:sub>
           </m:sSub>
           <m:r>
+            <m:rPr>
+              <m:sty m:val="p"/>
+            </m:rPr>
             <w:br/>
           </m:r>
         </m:oMath>
@@ -1236,13 +1133,7 @@
                 <w:rPr>
                   <w:rFonts w:ascii="Cambria Math" w:hAnsi="Cambria Math"/>
                 </w:rPr>
-                <m:t>j</m:t>
-              </m:r>
-              <m:r>
-                <w:rPr>
-                  <w:rFonts w:ascii="Cambria Math" w:hAnsi="Cambria Math"/>
-                </w:rPr>
-                <m:t>=1</m:t>
+                <m:t>j=1</m:t>
               </m:r>
             </m:sub>
             <m:sup>
@@ -1288,6 +1179,9 @@
             <m:t>≤1</m:t>
           </m:r>
           <m:r>
+            <m:rPr>
+              <m:sty m:val="p"/>
+            </m:rPr>
             <w:br/>
           </m:r>
         </m:oMath>
@@ -1307,13 +1201,7 @@
                 <w:rPr>
                   <w:rFonts w:ascii="Cambria Math" w:hAnsi="Cambria Math"/>
                 </w:rPr>
-                <m:t>i</m:t>
-              </m:r>
-              <m:r>
-                <w:rPr>
-                  <w:rFonts w:ascii="Cambria Math" w:hAnsi="Cambria Math"/>
-                </w:rPr>
-                <m:t>=1</m:t>
+                <m:t>i=1</m:t>
               </m:r>
             </m:sub>
             <m:sup>
@@ -1358,9 +1246,10 @@
             </w:rPr>
             <m:t>≤1</m:t>
           </m:r>
-          <w:bookmarkStart w:id="0" w:name="_GoBack"/>
-          <w:bookmarkEnd w:id="0"/>
           <m:r>
+            <m:rPr>
+              <m:sty m:val="p"/>
+            </m:rPr>
             <w:br/>
           </m:r>
         </m:oMath>
@@ -1403,6 +1292,9 @@
             <m:t>≤1</m:t>
           </m:r>
           <m:r>
+            <m:rPr>
+              <m:sty m:val="p"/>
+            </m:rPr>
             <w:br/>
           </m:r>
         </m:oMath>
@@ -1450,8 +1342,14 @@
     <w:p>
       <w:pPr>
         <w:pStyle w:val="BodyText"/>
+        <w:rPr>
+          <w:i/>
+        </w:rPr>
       </w:pPr>
       <w:r>
+        <w:rPr>
+          <w:i/>
+        </w:rPr>
         <w:t>where</w:t>
       </w:r>
     </w:p>
@@ -1973,17 +1871,20 @@
         </m:sSub>
       </m:oMath>
       <w:r>
-        <w:t xml:space="preserve"> working l</w:t>
-      </w:r>
-      <w:r>
-        <w:t>and</w:t>
+        <w:t xml:space="preserve"> working land</w:t>
       </w:r>
     </w:p>
     <w:p>
       <w:pPr>
         <w:pStyle w:val="BodyText"/>
+        <w:rPr>
+          <w:i/>
+        </w:rPr>
       </w:pPr>
       <w:r>
+        <w:rPr>
+          <w:i/>
+        </w:rPr>
         <w:t>and</w:t>
       </w:r>
     </w:p>
@@ -2193,13 +2094,7 @@
               <w:rPr>
                 <w:rFonts w:ascii="Cambria Math" w:hAnsi="Cambria Math"/>
               </w:rPr>
-              <m:t>t</m:t>
-            </m:r>
-            <m:r>
-              <w:rPr>
-                <w:rFonts w:ascii="Cambria Math" w:hAnsi="Cambria Math"/>
-              </w:rPr>
-              <m:t>on</m:t>
+              <m:t>ton</m:t>
             </m:r>
           </m:den>
         </m:f>
@@ -2243,19 +2138,7 @@
               <w:rPr>
                 <w:rFonts w:ascii="Cambria Math" w:hAnsi="Cambria Math"/>
               </w:rPr>
-              <m:t>ton</m:t>
-            </m:r>
-            <m:r>
-              <w:rPr>
-                <w:rFonts w:ascii="Cambria Math" w:hAnsi="Cambria Math"/>
-              </w:rPr>
-              <m:t>⋅</m:t>
-            </m:r>
-            <m:r>
-              <w:rPr>
-                <w:rFonts w:ascii="Cambria Math" w:hAnsi="Cambria Math"/>
-              </w:rPr>
-              <m:t>mi</m:t>
+              <m:t>ton⋅mi</m:t>
             </m:r>
           </m:den>
         </m:f>
@@ -2299,19 +2182,7 @@
               <w:rPr>
                 <w:rFonts w:ascii="Cambria Math" w:hAnsi="Cambria Math"/>
               </w:rPr>
-              <m:t>ton</m:t>
-            </m:r>
-            <m:r>
-              <w:rPr>
-                <w:rFonts w:ascii="Cambria Math" w:hAnsi="Cambria Math"/>
-              </w:rPr>
-              <m:t>⋅</m:t>
-            </m:r>
-            <m:r>
-              <w:rPr>
-                <w:rFonts w:ascii="Cambria Math" w:hAnsi="Cambria Math"/>
-              </w:rPr>
-              <m:t>mi</m:t>
+              <m:t>ton⋅mi</m:t>
             </m:r>
           </m:den>
         </m:f>
@@ -2380,19 +2251,7 @@
               <w:rPr>
                 <w:rFonts w:ascii="Cambria Math" w:hAnsi="Cambria Math"/>
               </w:rPr>
-              <m:t>ton</m:t>
-            </m:r>
-            <m:r>
-              <w:rPr>
-                <w:rFonts w:ascii="Cambria Math" w:hAnsi="Cambria Math"/>
-              </w:rPr>
-              <m:t>⋅</m:t>
-            </m:r>
-            <m:r>
-              <w:rPr>
-                <w:rFonts w:ascii="Cambria Math" w:hAnsi="Cambria Math"/>
-              </w:rPr>
-              <m:t>mi</m:t>
+              <m:t>ton⋅mi</m:t>
             </m:r>
           </m:den>
         </m:f>
@@ -2405,6 +2264,25 @@
       <w:pPr>
         <w:pStyle w:val="BodyText"/>
       </w:pPr>
+    </w:p>
+    <w:p>
+      <w:pPr>
+        <w:pStyle w:val="BodyText"/>
+        <w:rPr>
+          <w:u w:val="single"/>
+        </w:rPr>
+      </w:pPr>
+      <w:r>
+        <w:rPr>
+          <w:u w:val="single"/>
+        </w:rPr>
+        <w:t>Other Expressions:</w:t>
+      </w:r>
+    </w:p>
+    <w:p>
+      <w:pPr>
+        <w:pStyle w:val="BodyText"/>
+      </w:pPr>
       <w:r>
         <w:t xml:space="preserve">Intake for each facility is sum of the proportion taken in from </w:t>
       </w:r>
@@ -2443,25 +2321,21 @@
           <w:rPr>
             <w:rFonts w:ascii="Cambria Math" w:hAnsi="Cambria Math"/>
           </w:rPr>
-          <m:t>i</m:t>
+          <m:t>i=</m:t>
         </m:r>
+        <w:proofErr w:type="gramStart"/>
         <m:r>
           <w:rPr>
             <w:rFonts w:ascii="Cambria Math" w:hAnsi="Cambria Math"/>
           </w:rPr>
-          <m:t>=</m:t>
+          <m:t>1,...</m:t>
         </m:r>
+        <w:proofErr w:type="gramEnd"/>
         <m:r>
           <w:rPr>
             <w:rFonts w:ascii="Cambria Math" w:hAnsi="Cambria Math"/>
           </w:rPr>
-          <m:t>1,...,</m:t>
-        </m:r>
-        <m:r>
-          <w:rPr>
-            <w:rFonts w:ascii="Cambria Math" w:hAnsi="Cambria Math"/>
-          </w:rPr>
-          <m:t>n</m:t>
+          <m:t>,n</m:t>
         </m:r>
       </m:oMath>
       <w:r>
@@ -2515,13 +2389,7 @@
                 <w:rPr>
                   <w:rFonts w:ascii="Cambria Math" w:hAnsi="Cambria Math"/>
                 </w:rPr>
-                <m:t>i</m:t>
-              </m:r>
-              <m:r>
-                <w:rPr>
-                  <w:rFonts w:ascii="Cambria Math" w:hAnsi="Cambria Math"/>
-                </w:rPr>
-                <m:t>=1</m:t>
+                <m:t>i=1</m:t>
               </m:r>
             </m:sub>
             <m:sup>
@@ -2629,19 +2497,7 @@
             <w:rPr>
               <w:rFonts w:ascii="Cambria Math" w:hAnsi="Cambria Math"/>
             </w:rPr>
-            <m:t>=</m:t>
-          </m:r>
-          <m:r>
-            <w:rPr>
-              <w:rFonts w:ascii="Cambria Math" w:hAnsi="Cambria Math"/>
-            </w:rPr>
-            <m:t>c</m:t>
-          </m:r>
-          <m:r>
-            <w:rPr>
-              <w:rFonts w:ascii="Cambria Math" w:hAnsi="Cambria Math"/>
-            </w:rPr>
-            <m:t>⋅</m:t>
+            <m:t>=c⋅</m:t>
           </m:r>
           <m:sSub>
             <m:sSubPr>
@@ -2713,19 +2569,7 @@
           <w:rPr>
             <w:rFonts w:ascii="Cambria Math" w:hAnsi="Cambria Math"/>
           </w:rPr>
-          <m:t>j</m:t>
-        </m:r>
-        <m:r>
-          <w:rPr>
-            <w:rFonts w:ascii="Cambria Math" w:hAnsi="Cambria Math"/>
-          </w:rPr>
-          <m:t>=1,...,</m:t>
-        </m:r>
-        <m:r>
-          <w:rPr>
-            <w:rFonts w:ascii="Cambria Math" w:hAnsi="Cambria Math"/>
-          </w:rPr>
-          <m:t>m</m:t>
+          <m:t>j=1,...,m</m:t>
         </m:r>
       </m:oMath>
       <w:r>
@@ -2785,13 +2629,7 @@
                 <w:rPr>
                   <w:rFonts w:ascii="Cambria Math" w:hAnsi="Cambria Math"/>
                 </w:rPr>
-                <m:t>j</m:t>
-              </m:r>
-              <m:r>
-                <w:rPr>
-                  <w:rFonts w:ascii="Cambria Math" w:hAnsi="Cambria Math"/>
-                </w:rPr>
-                <m:t>=1</m:t>
+                <m:t>j=1</m:t>
               </m:r>
             </m:sub>
             <m:sup>
@@ -2857,6 +2695,8 @@
           </m:sSub>
         </m:oMath>
       </m:oMathPara>
+      <w:bookmarkStart w:id="0" w:name="_GoBack"/>
+      <w:bookmarkEnd w:id="0"/>
     </w:p>
     <w:sectPr>
       <w:pgSz w:w="12240" w:h="15840"/>
@@ -3262,6 +3102,13 @@
     <w:lsdException w:name="Light Grid"/>
     <w:lsdException w:name="Medium Shading 1"/>
     <w:lsdException w:name="Medium Shading 2"/>
+    <w:lsdException w:name="Medium List 1"/>
+    <w:lsdException w:name="Medium List 2"/>
+    <w:lsdException w:name="Medium Grid 1"/>
+    <w:lsdException w:name="Medium Grid 2"/>
+    <w:lsdException w:name="Medium Grid 3"/>
+    <w:lsdException w:name="Dark List"/>
+    <w:lsdException w:name="Colorful Shading"/>
     <w:lsdException w:name="Colorful List"/>
     <w:lsdException w:name="Colorful Grid"/>
     <w:lsdException w:name="Light Shading Accent 1"/>

</xml_diff>